<commit_message>
redaccion req anal v1
</commit_message>
<xml_diff>
--- a/Documento Proyecto 2 Grupo 20.docx
+++ b/Documento Proyecto 2 Grupo 20.docx
@@ -346,20 +346,8 @@
           <w:sz w:val="24"/>
           <w:szCs w:val="24"/>
         </w:rPr>
-        <w:t xml:space="preserve">Modelado de Data </w:t>
-      </w:r>
-      <w:proofErr w:type="spellStart"/>
-      <w:r>
-        <w:rPr>
-          <w:rFonts w:ascii="Arial" w:hAnsi="Arial" w:cs="Arial"/>
-          <w:b/>
-          <w:bCs/>
-          <w:sz w:val="24"/>
-          <w:szCs w:val="24"/>
-        </w:rPr>
-        <w:t>Marts</w:t>
-      </w:r>
-      <w:proofErr w:type="spellEnd"/>
+        <w:t>Modelado de Data Marts</w:t>
+      </w:r>
     </w:p>
     <w:p>
       <w:pPr>
@@ -405,20 +393,98 @@
     <w:p>
       <w:pPr>
         <w:spacing w:after="0"/>
-        <w:jc w:val="both"/>
-        <w:rPr>
-          <w:rFonts w:ascii="Arial" w:hAnsi="Arial" w:cs="Arial"/>
-          <w:sz w:val="24"/>
-          <w:szCs w:val="24"/>
-        </w:rPr>
-      </w:pPr>
-      <w:r>
-        <w:rPr>
-          <w:rFonts w:ascii="Arial" w:hAnsi="Arial" w:cs="Arial"/>
-          <w:sz w:val="24"/>
-          <w:szCs w:val="24"/>
-        </w:rPr>
-        <w:t>A</w:t>
+        <w:jc w:val="center"/>
+        <w:rPr>
+          <w:rFonts w:ascii="Arial" w:hAnsi="Arial" w:cs="Arial"/>
+          <w:b/>
+          <w:bCs/>
+          <w:sz w:val="24"/>
+          <w:szCs w:val="24"/>
+        </w:rPr>
+      </w:pPr>
+      <w:r>
+        <w:rPr>
+          <w:rFonts w:ascii="Arial" w:hAnsi="Arial" w:cs="Arial"/>
+          <w:b/>
+          <w:bCs/>
+          <w:sz w:val="24"/>
+          <w:szCs w:val="24"/>
+        </w:rPr>
+        <w:drawing>
+          <wp:inline distT="0" distB="0" distL="0" distR="0" wp14:anchorId="76D529B7" wp14:editId="15A07AAA">
+            <wp:extent cx="5943600" cy="2310765"/>
+            <wp:effectExtent l="0" t="0" r="0" b="0"/>
+            <wp:docPr id="1" name="Imagen 1" descr="Diagrama, Esquemático&#10;&#10;Descripción generada automáticamente"/>
+            <wp:cNvGraphicFramePr>
+              <a:graphicFrameLocks xmlns:a="http://schemas.openxmlformats.org/drawingml/2006/main" noChangeAspect="1"/>
+            </wp:cNvGraphicFramePr>
+            <a:graphic xmlns:a="http://schemas.openxmlformats.org/drawingml/2006/main">
+              <a:graphicData uri="http://schemas.openxmlformats.org/drawingml/2006/picture">
+                <pic:pic xmlns:pic="http://schemas.openxmlformats.org/drawingml/2006/picture">
+                  <pic:nvPicPr>
+                    <pic:cNvPr id="1" name="Imagen 1" descr="Diagrama, Esquemático&#10;&#10;Descripción generada automáticamente"/>
+                    <pic:cNvPicPr/>
+                  </pic:nvPicPr>
+                  <pic:blipFill>
+                    <a:blip r:embed="rId5"/>
+                    <a:stretch>
+                      <a:fillRect/>
+                    </a:stretch>
+                  </pic:blipFill>
+                  <pic:spPr>
+                    <a:xfrm>
+                      <a:off x="0" y="0"/>
+                      <a:ext cx="5943600" cy="2310765"/>
+                    </a:xfrm>
+                    <a:prstGeom prst="rect">
+                      <a:avLst/>
+                    </a:prstGeom>
+                  </pic:spPr>
+                </pic:pic>
+              </a:graphicData>
+            </a:graphic>
+          </wp:inline>
+        </w:drawing>
+      </w:r>
+    </w:p>
+    <w:p>
+      <w:pPr>
+        <w:spacing w:after="0"/>
+        <w:jc w:val="both"/>
+        <w:rPr>
+          <w:rFonts w:ascii="Arial" w:hAnsi="Arial" w:cs="Arial"/>
+          <w:b/>
+          <w:bCs/>
+          <w:sz w:val="24"/>
+          <w:szCs w:val="24"/>
+        </w:rPr>
+      </w:pPr>
+    </w:p>
+    <w:p>
+      <w:pPr>
+        <w:spacing w:after="0"/>
+        <w:jc w:val="both"/>
+        <w:rPr>
+          <w:rFonts w:ascii="Arial" w:hAnsi="Arial" w:cs="Arial"/>
+          <w:sz w:val="24"/>
+          <w:szCs w:val="24"/>
+        </w:rPr>
+      </w:pPr>
+      <w:r>
+        <w:rPr>
+          <w:rFonts w:ascii="Arial" w:hAnsi="Arial" w:cs="Arial"/>
+          <w:sz w:val="24"/>
+          <w:szCs w:val="24"/>
+        </w:rPr>
+        <w:t>Al analizar los datos que se encuentran en los archivos .xslx nos dimos cuenta que estos tienen la misma estructura</w:t>
+      </w:r>
+      <w:r>
+        <w:rPr>
+          <w:rFonts w:ascii="Arial" w:hAnsi="Arial" w:cs="Arial"/>
+          <w:sz w:val="24"/>
+          <w:szCs w:val="24"/>
+        </w:rPr>
+        <w:t>, por lo que proponemos este modelo para utilizarlo en las dimensiones escogidas, específicamente aquellas que vamos a implementar para este proyecto, es decir, la dimensión de educación.</w:t>
       </w:r>
     </w:p>
     <w:p>
@@ -481,8 +547,6 @@
         <w:jc w:val="both"/>
         <w:rPr>
           <w:rFonts w:ascii="Arial" w:hAnsi="Arial" w:cs="Arial"/>
-          <w:b/>
-          <w:bCs/>
           <w:sz w:val="24"/>
           <w:szCs w:val="24"/>
         </w:rPr>
@@ -495,6 +559,32 @@
         </w:rPr>
         <w:t xml:space="preserve">A </w:t>
       </w:r>
+    </w:p>
+    <w:p>
+      <w:pPr>
+        <w:spacing w:after="0"/>
+        <w:ind w:firstLine="360"/>
+        <w:jc w:val="both"/>
+        <w:rPr>
+          <w:rFonts w:ascii="Arial" w:hAnsi="Arial" w:cs="Arial"/>
+          <w:sz w:val="24"/>
+          <w:szCs w:val="24"/>
+        </w:rPr>
+      </w:pPr>
+    </w:p>
+    <w:p>
+      <w:pPr>
+        <w:spacing w:after="0"/>
+        <w:ind w:firstLine="360"/>
+        <w:jc w:val="both"/>
+        <w:rPr>
+          <w:rFonts w:ascii="Arial" w:hAnsi="Arial" w:cs="Arial"/>
+          <w:b/>
+          <w:bCs/>
+          <w:sz w:val="24"/>
+          <w:szCs w:val="24"/>
+        </w:rPr>
+      </w:pPr>
     </w:p>
     <w:p>
       <w:pPr>
@@ -532,29 +622,27 @@
           <w:sz w:val="24"/>
           <w:szCs w:val="24"/>
         </w:rPr>
-        <w:t xml:space="preserve">Entendimiento de los datos, creación del </w:t>
-      </w:r>
-      <w:proofErr w:type="spellStart"/>
-      <w:r>
-        <w:rPr>
-          <w:rFonts w:ascii="Arial" w:hAnsi="Arial" w:cs="Arial"/>
-          <w:b/>
-          <w:bCs/>
-          <w:sz w:val="24"/>
-          <w:szCs w:val="24"/>
-        </w:rPr>
-        <w:t>Datamart</w:t>
-      </w:r>
-      <w:proofErr w:type="spellEnd"/>
-      <w:r>
-        <w:rPr>
-          <w:rFonts w:ascii="Arial" w:hAnsi="Arial" w:cs="Arial"/>
-          <w:b/>
-          <w:bCs/>
-          <w:sz w:val="24"/>
-          <w:szCs w:val="24"/>
-        </w:rPr>
-        <w:t xml:space="preserve"> y proceso ETL</w:t>
+        <w:t>Entendimiento de los datos, creación del Data</w:t>
+      </w:r>
+      <w:r>
+        <w:rPr>
+          <w:rFonts w:ascii="Arial" w:hAnsi="Arial" w:cs="Arial"/>
+          <w:b/>
+          <w:bCs/>
+          <w:sz w:val="24"/>
+          <w:szCs w:val="24"/>
+        </w:rPr>
+        <w:t xml:space="preserve"> M</w:t>
+      </w:r>
+      <w:r>
+        <w:rPr>
+          <w:rFonts w:ascii="Arial" w:hAnsi="Arial" w:cs="Arial"/>
+          <w:b/>
+          <w:bCs/>
+          <w:sz w:val="24"/>
+          <w:szCs w:val="24"/>
+        </w:rPr>
+        <w:t>art y proceso ETL</w:t>
       </w:r>
     </w:p>
     <w:p>
@@ -932,7 +1020,6 @@
           <w:sz w:val="24"/>
           <w:szCs w:val="24"/>
         </w:rPr>
-        <w:lastRenderedPageBreak/>
         <w:t>El video se encuentra en este enlace</w:t>
       </w:r>
     </w:p>
@@ -992,21 +1079,334 @@
     </w:p>
     <w:p>
       <w:pPr>
-        <w:spacing w:after="0"/>
-        <w:jc w:val="both"/>
-        <w:rPr>
-          <w:rFonts w:ascii="Arial" w:hAnsi="Arial" w:cs="Arial"/>
-          <w:sz w:val="24"/>
-          <w:szCs w:val="24"/>
-        </w:rPr>
-      </w:pPr>
-      <w:r>
-        <w:rPr>
-          <w:rFonts w:ascii="Arial" w:hAnsi="Arial" w:cs="Arial"/>
-          <w:sz w:val="24"/>
-          <w:szCs w:val="24"/>
-        </w:rPr>
-        <w:t>A</w:t>
+        <w:pStyle w:val="Prrafodelista"/>
+        <w:numPr>
+          <w:ilvl w:val="0"/>
+          <w:numId w:val="8"/>
+        </w:numPr>
+        <w:spacing w:after="0"/>
+        <w:jc w:val="both"/>
+        <w:rPr>
+          <w:rFonts w:ascii="Arial" w:hAnsi="Arial" w:cs="Arial"/>
+          <w:b/>
+          <w:bCs/>
+          <w:sz w:val="24"/>
+          <w:szCs w:val="24"/>
+        </w:rPr>
+      </w:pPr>
+      <w:r>
+        <w:rPr>
+          <w:rFonts w:ascii="Arial" w:hAnsi="Arial" w:cs="Arial"/>
+          <w:b/>
+          <w:bCs/>
+          <w:sz w:val="24"/>
+          <w:szCs w:val="24"/>
+        </w:rPr>
+        <w:t>Redacción de requerimientos analíticos:</w:t>
+      </w:r>
+      <w:r>
+        <w:rPr>
+          <w:rFonts w:ascii="Arial" w:hAnsi="Arial" w:cs="Arial"/>
+          <w:b/>
+          <w:bCs/>
+          <w:sz w:val="24"/>
+          <w:szCs w:val="24"/>
+        </w:rPr>
+        <w:t xml:space="preserve"> </w:t>
+      </w:r>
+      <w:r>
+        <w:rPr>
+          <w:rFonts w:ascii="Arial" w:hAnsi="Arial" w:cs="Arial"/>
+          <w:sz w:val="24"/>
+          <w:szCs w:val="24"/>
+        </w:rPr>
+        <w:t>Felipe Bedoya, Camilo Salinas, Nicolás Orjuela</w:t>
+      </w:r>
+    </w:p>
+    <w:p>
+      <w:pPr>
+        <w:pStyle w:val="Prrafodelista"/>
+        <w:numPr>
+          <w:ilvl w:val="0"/>
+          <w:numId w:val="8"/>
+        </w:numPr>
+        <w:spacing w:after="0"/>
+        <w:jc w:val="both"/>
+        <w:rPr>
+          <w:rFonts w:ascii="Arial" w:hAnsi="Arial" w:cs="Arial"/>
+          <w:b/>
+          <w:bCs/>
+          <w:sz w:val="24"/>
+          <w:szCs w:val="24"/>
+        </w:rPr>
+      </w:pPr>
+      <w:r>
+        <w:rPr>
+          <w:rFonts w:ascii="Arial" w:hAnsi="Arial" w:cs="Arial"/>
+          <w:b/>
+          <w:bCs/>
+          <w:sz w:val="24"/>
+          <w:szCs w:val="24"/>
+        </w:rPr>
+        <w:t>Modelado de Data Marts:</w:t>
+      </w:r>
+      <w:r>
+        <w:rPr>
+          <w:rFonts w:ascii="Arial" w:hAnsi="Arial" w:cs="Arial"/>
+          <w:b/>
+          <w:bCs/>
+          <w:sz w:val="24"/>
+          <w:szCs w:val="24"/>
+        </w:rPr>
+        <w:t xml:space="preserve"> </w:t>
+      </w:r>
+      <w:r>
+        <w:rPr>
+          <w:rFonts w:ascii="Arial" w:hAnsi="Arial" w:cs="Arial"/>
+          <w:sz w:val="24"/>
+          <w:szCs w:val="24"/>
+        </w:rPr>
+        <w:t>Felipe Bedoya, Nicolás Orjuela</w:t>
+      </w:r>
+    </w:p>
+    <w:p>
+      <w:pPr>
+        <w:pStyle w:val="Prrafodelista"/>
+        <w:numPr>
+          <w:ilvl w:val="0"/>
+          <w:numId w:val="8"/>
+        </w:numPr>
+        <w:spacing w:after="0"/>
+        <w:jc w:val="both"/>
+        <w:rPr>
+          <w:rFonts w:ascii="Arial" w:hAnsi="Arial" w:cs="Arial"/>
+          <w:b/>
+          <w:bCs/>
+          <w:sz w:val="24"/>
+          <w:szCs w:val="24"/>
+        </w:rPr>
+      </w:pPr>
+      <w:r>
+        <w:rPr>
+          <w:rFonts w:ascii="Arial" w:hAnsi="Arial" w:cs="Arial"/>
+          <w:b/>
+          <w:bCs/>
+          <w:sz w:val="24"/>
+          <w:szCs w:val="24"/>
+        </w:rPr>
+        <w:t>Entendimiento de las fuentes de datos:</w:t>
+      </w:r>
+      <w:r>
+        <w:rPr>
+          <w:rFonts w:ascii="Arial" w:hAnsi="Arial" w:cs="Arial"/>
+          <w:b/>
+          <w:bCs/>
+          <w:sz w:val="24"/>
+          <w:szCs w:val="24"/>
+        </w:rPr>
+        <w:t xml:space="preserve"> </w:t>
+      </w:r>
+      <w:r>
+        <w:rPr>
+          <w:rFonts w:ascii="Arial" w:hAnsi="Arial" w:cs="Arial"/>
+          <w:sz w:val="24"/>
+          <w:szCs w:val="24"/>
+        </w:rPr>
+        <w:t>Felipe Bedoya</w:t>
+      </w:r>
+    </w:p>
+    <w:p>
+      <w:pPr>
+        <w:pStyle w:val="Prrafodelista"/>
+        <w:numPr>
+          <w:ilvl w:val="0"/>
+          <w:numId w:val="8"/>
+        </w:numPr>
+        <w:spacing w:after="0"/>
+        <w:jc w:val="both"/>
+        <w:rPr>
+          <w:rFonts w:ascii="Arial" w:hAnsi="Arial" w:cs="Arial"/>
+          <w:b/>
+          <w:bCs/>
+          <w:sz w:val="24"/>
+          <w:szCs w:val="24"/>
+        </w:rPr>
+      </w:pPr>
+      <w:r>
+        <w:rPr>
+          <w:rFonts w:ascii="Arial" w:hAnsi="Arial" w:cs="Arial"/>
+          <w:b/>
+          <w:bCs/>
+          <w:sz w:val="24"/>
+          <w:szCs w:val="24"/>
+        </w:rPr>
+        <w:t>Diseño e implementación del proceso de ETL:</w:t>
+      </w:r>
+      <w:r>
+        <w:rPr>
+          <w:rFonts w:ascii="Arial" w:hAnsi="Arial" w:cs="Arial"/>
+          <w:b/>
+          <w:bCs/>
+          <w:sz w:val="24"/>
+          <w:szCs w:val="24"/>
+        </w:rPr>
+        <w:t xml:space="preserve"> </w:t>
+      </w:r>
+      <w:r>
+        <w:rPr>
+          <w:rFonts w:ascii="Arial" w:hAnsi="Arial" w:cs="Arial"/>
+          <w:sz w:val="24"/>
+          <w:szCs w:val="24"/>
+        </w:rPr>
+        <w:t>Felipe Bedoya</w:t>
+      </w:r>
+    </w:p>
+    <w:p>
+      <w:pPr>
+        <w:pStyle w:val="Prrafodelista"/>
+        <w:numPr>
+          <w:ilvl w:val="0"/>
+          <w:numId w:val="8"/>
+        </w:numPr>
+        <w:spacing w:after="0"/>
+        <w:jc w:val="both"/>
+        <w:rPr>
+          <w:rFonts w:ascii="Arial" w:hAnsi="Arial" w:cs="Arial"/>
+          <w:b/>
+          <w:bCs/>
+          <w:sz w:val="24"/>
+          <w:szCs w:val="24"/>
+        </w:rPr>
+      </w:pPr>
+      <w:r>
+        <w:rPr>
+          <w:rFonts w:ascii="Arial" w:hAnsi="Arial" w:cs="Arial"/>
+          <w:b/>
+          <w:bCs/>
+          <w:sz w:val="24"/>
+          <w:szCs w:val="24"/>
+        </w:rPr>
+        <w:t>Implementación de los tableros de control:</w:t>
+      </w:r>
+      <w:r>
+        <w:rPr>
+          <w:rFonts w:ascii="Arial" w:hAnsi="Arial" w:cs="Arial"/>
+          <w:b/>
+          <w:bCs/>
+          <w:sz w:val="24"/>
+          <w:szCs w:val="24"/>
+        </w:rPr>
+        <w:t xml:space="preserve"> </w:t>
+      </w:r>
+      <w:r>
+        <w:rPr>
+          <w:rFonts w:ascii="Arial" w:hAnsi="Arial" w:cs="Arial"/>
+          <w:sz w:val="24"/>
+          <w:szCs w:val="24"/>
+        </w:rPr>
+        <w:t>Camilo Salinas, Nicolás Orjuela</w:t>
+      </w:r>
+    </w:p>
+    <w:p>
+      <w:pPr>
+        <w:spacing w:after="0"/>
+        <w:jc w:val="both"/>
+        <w:rPr>
+          <w:rFonts w:ascii="Arial" w:hAnsi="Arial" w:cs="Arial"/>
+          <w:sz w:val="24"/>
+          <w:szCs w:val="24"/>
+        </w:rPr>
+      </w:pPr>
+    </w:p>
+    <w:p>
+      <w:pPr>
+        <w:spacing w:after="0"/>
+        <w:jc w:val="both"/>
+        <w:rPr>
+          <w:rFonts w:ascii="Arial" w:hAnsi="Arial" w:cs="Arial"/>
+          <w:sz w:val="24"/>
+          <w:szCs w:val="24"/>
+        </w:rPr>
+      </w:pPr>
+      <w:r>
+        <w:rPr>
+          <w:rFonts w:ascii="Arial" w:hAnsi="Arial" w:cs="Arial"/>
+          <w:sz w:val="24"/>
+          <w:szCs w:val="24"/>
+        </w:rPr>
+        <w:t>Repartición de puntos (100):</w:t>
+      </w:r>
+    </w:p>
+    <w:p>
+      <w:pPr>
+        <w:pStyle w:val="Prrafodelista"/>
+        <w:numPr>
+          <w:ilvl w:val="0"/>
+          <w:numId w:val="9"/>
+        </w:numPr>
+        <w:spacing w:after="0"/>
+        <w:jc w:val="both"/>
+        <w:rPr>
+          <w:rFonts w:ascii="Arial" w:hAnsi="Arial" w:cs="Arial"/>
+          <w:sz w:val="24"/>
+          <w:szCs w:val="24"/>
+        </w:rPr>
+      </w:pPr>
+      <w:r>
+        <w:rPr>
+          <w:rFonts w:ascii="Arial" w:hAnsi="Arial" w:cs="Arial"/>
+          <w:sz w:val="24"/>
+          <w:szCs w:val="24"/>
+        </w:rPr>
+        <w:t>Felipe Bedoya: 33,3 puntos</w:t>
+      </w:r>
+    </w:p>
+    <w:p>
+      <w:pPr>
+        <w:pStyle w:val="Prrafodelista"/>
+        <w:numPr>
+          <w:ilvl w:val="0"/>
+          <w:numId w:val="9"/>
+        </w:numPr>
+        <w:spacing w:after="0"/>
+        <w:jc w:val="both"/>
+        <w:rPr>
+          <w:rFonts w:ascii="Arial" w:hAnsi="Arial" w:cs="Arial"/>
+          <w:sz w:val="24"/>
+          <w:szCs w:val="24"/>
+        </w:rPr>
+      </w:pPr>
+      <w:r>
+        <w:rPr>
+          <w:rFonts w:ascii="Arial" w:hAnsi="Arial" w:cs="Arial"/>
+          <w:sz w:val="24"/>
+          <w:szCs w:val="24"/>
+        </w:rPr>
+        <w:t>Camilos Salinas: 33,3 puntos</w:t>
+      </w:r>
+    </w:p>
+    <w:p>
+      <w:pPr>
+        <w:pStyle w:val="Prrafodelista"/>
+        <w:numPr>
+          <w:ilvl w:val="0"/>
+          <w:numId w:val="9"/>
+        </w:numPr>
+        <w:spacing w:after="0"/>
+        <w:jc w:val="both"/>
+        <w:rPr>
+          <w:rFonts w:ascii="Arial" w:hAnsi="Arial" w:cs="Arial"/>
+          <w:sz w:val="24"/>
+          <w:szCs w:val="24"/>
+        </w:rPr>
+      </w:pPr>
+      <w:r>
+        <w:rPr>
+          <w:rFonts w:ascii="Arial" w:hAnsi="Arial" w:cs="Arial"/>
+          <w:sz w:val="24"/>
+          <w:szCs w:val="24"/>
+        </w:rPr>
+        <w:t>Nicolás Orjuela: 33,3 puntos</w:t>
       </w:r>
     </w:p>
     <w:p>
@@ -1369,6 +1769,119 @@
     </w:lvl>
   </w:abstractNum>
   <w:abstractNum w:abstractNumId="3" w15:restartNumberingAfterBreak="0">
+    <w:nsid w:val="2F1E5AC1"/>
+    <w:multiLevelType w:val="hybridMultilevel"/>
+    <w:tmpl w:val="AD78750C"/>
+    <w:lvl w:ilvl="0" w:tplc="240A0001">
+      <w:start w:val="1"/>
+      <w:numFmt w:val="bullet"/>
+      <w:lvlText w:val=""/>
+      <w:lvlJc w:val="left"/>
+      <w:pPr>
+        <w:ind w:left="720" w:hanging="360"/>
+      </w:pPr>
+      <w:rPr>
+        <w:rFonts w:ascii="Symbol" w:hAnsi="Symbol" w:hint="default"/>
+      </w:rPr>
+    </w:lvl>
+    <w:lvl w:ilvl="1" w:tplc="240A0003" w:tentative="1">
+      <w:start w:val="1"/>
+      <w:numFmt w:val="bullet"/>
+      <w:lvlText w:val="o"/>
+      <w:lvlJc w:val="left"/>
+      <w:pPr>
+        <w:ind w:left="1440" w:hanging="360"/>
+      </w:pPr>
+      <w:rPr>
+        <w:rFonts w:ascii="Courier New" w:hAnsi="Courier New" w:cs="Courier New" w:hint="default"/>
+      </w:rPr>
+    </w:lvl>
+    <w:lvl w:ilvl="2" w:tplc="240A0005" w:tentative="1">
+      <w:start w:val="1"/>
+      <w:numFmt w:val="bullet"/>
+      <w:lvlText w:val=""/>
+      <w:lvlJc w:val="left"/>
+      <w:pPr>
+        <w:ind w:left="2160" w:hanging="360"/>
+      </w:pPr>
+      <w:rPr>
+        <w:rFonts w:ascii="Wingdings" w:hAnsi="Wingdings" w:hint="default"/>
+      </w:rPr>
+    </w:lvl>
+    <w:lvl w:ilvl="3" w:tplc="240A0001" w:tentative="1">
+      <w:start w:val="1"/>
+      <w:numFmt w:val="bullet"/>
+      <w:lvlText w:val=""/>
+      <w:lvlJc w:val="left"/>
+      <w:pPr>
+        <w:ind w:left="2880" w:hanging="360"/>
+      </w:pPr>
+      <w:rPr>
+        <w:rFonts w:ascii="Symbol" w:hAnsi="Symbol" w:hint="default"/>
+      </w:rPr>
+    </w:lvl>
+    <w:lvl w:ilvl="4" w:tplc="240A0003" w:tentative="1">
+      <w:start w:val="1"/>
+      <w:numFmt w:val="bullet"/>
+      <w:lvlText w:val="o"/>
+      <w:lvlJc w:val="left"/>
+      <w:pPr>
+        <w:ind w:left="3600" w:hanging="360"/>
+      </w:pPr>
+      <w:rPr>
+        <w:rFonts w:ascii="Courier New" w:hAnsi="Courier New" w:cs="Courier New" w:hint="default"/>
+      </w:rPr>
+    </w:lvl>
+    <w:lvl w:ilvl="5" w:tplc="240A0005" w:tentative="1">
+      <w:start w:val="1"/>
+      <w:numFmt w:val="bullet"/>
+      <w:lvlText w:val=""/>
+      <w:lvlJc w:val="left"/>
+      <w:pPr>
+        <w:ind w:left="4320" w:hanging="360"/>
+      </w:pPr>
+      <w:rPr>
+        <w:rFonts w:ascii="Wingdings" w:hAnsi="Wingdings" w:hint="default"/>
+      </w:rPr>
+    </w:lvl>
+    <w:lvl w:ilvl="6" w:tplc="240A0001" w:tentative="1">
+      <w:start w:val="1"/>
+      <w:numFmt w:val="bullet"/>
+      <w:lvlText w:val=""/>
+      <w:lvlJc w:val="left"/>
+      <w:pPr>
+        <w:ind w:left="5040" w:hanging="360"/>
+      </w:pPr>
+      <w:rPr>
+        <w:rFonts w:ascii="Symbol" w:hAnsi="Symbol" w:hint="default"/>
+      </w:rPr>
+    </w:lvl>
+    <w:lvl w:ilvl="7" w:tplc="240A0003" w:tentative="1">
+      <w:start w:val="1"/>
+      <w:numFmt w:val="bullet"/>
+      <w:lvlText w:val="o"/>
+      <w:lvlJc w:val="left"/>
+      <w:pPr>
+        <w:ind w:left="5760" w:hanging="360"/>
+      </w:pPr>
+      <w:rPr>
+        <w:rFonts w:ascii="Courier New" w:hAnsi="Courier New" w:cs="Courier New" w:hint="default"/>
+      </w:rPr>
+    </w:lvl>
+    <w:lvl w:ilvl="8" w:tplc="240A0005" w:tentative="1">
+      <w:start w:val="1"/>
+      <w:numFmt w:val="bullet"/>
+      <w:lvlText w:val=""/>
+      <w:lvlJc w:val="left"/>
+      <w:pPr>
+        <w:ind w:left="6480" w:hanging="360"/>
+      </w:pPr>
+      <w:rPr>
+        <w:rFonts w:ascii="Wingdings" w:hAnsi="Wingdings" w:hint="default"/>
+      </w:rPr>
+    </w:lvl>
+  </w:abstractNum>
+  <w:abstractNum w:abstractNumId="4" w15:restartNumberingAfterBreak="0">
     <w:nsid w:val="575B7934"/>
     <w:multiLevelType w:val="hybridMultilevel"/>
     <w:tmpl w:val="0F20B43A"/>
@@ -1481,7 +1994,7 @@
       </w:rPr>
     </w:lvl>
   </w:abstractNum>
-  <w:abstractNum w:abstractNumId="4" w15:restartNumberingAfterBreak="0">
+  <w:abstractNum w:abstractNumId="5" w15:restartNumberingAfterBreak="0">
     <w:nsid w:val="64293E4F"/>
     <w:multiLevelType w:val="hybridMultilevel"/>
     <w:tmpl w:val="8094294E"/>
@@ -1594,7 +2107,7 @@
       </w:rPr>
     </w:lvl>
   </w:abstractNum>
-  <w:abstractNum w:abstractNumId="5" w15:restartNumberingAfterBreak="0">
+  <w:abstractNum w:abstractNumId="6" w15:restartNumberingAfterBreak="0">
     <w:nsid w:val="69234182"/>
     <w:multiLevelType w:val="hybridMultilevel"/>
     <w:tmpl w:val="BFAE0C5A"/>
@@ -1707,7 +2220,120 @@
       </w:rPr>
     </w:lvl>
   </w:abstractNum>
-  <w:abstractNum w:abstractNumId="6" w15:restartNumberingAfterBreak="0">
+  <w:abstractNum w:abstractNumId="7" w15:restartNumberingAfterBreak="0">
+    <w:nsid w:val="6EAB56F4"/>
+    <w:multiLevelType w:val="hybridMultilevel"/>
+    <w:tmpl w:val="4FA27264"/>
+    <w:lvl w:ilvl="0" w:tplc="240A0001">
+      <w:start w:val="1"/>
+      <w:numFmt w:val="bullet"/>
+      <w:lvlText w:val=""/>
+      <w:lvlJc w:val="left"/>
+      <w:pPr>
+        <w:ind w:left="720" w:hanging="360"/>
+      </w:pPr>
+      <w:rPr>
+        <w:rFonts w:ascii="Symbol" w:hAnsi="Symbol" w:hint="default"/>
+      </w:rPr>
+    </w:lvl>
+    <w:lvl w:ilvl="1" w:tplc="240A0003" w:tentative="1">
+      <w:start w:val="1"/>
+      <w:numFmt w:val="bullet"/>
+      <w:lvlText w:val="o"/>
+      <w:lvlJc w:val="left"/>
+      <w:pPr>
+        <w:ind w:left="1440" w:hanging="360"/>
+      </w:pPr>
+      <w:rPr>
+        <w:rFonts w:ascii="Courier New" w:hAnsi="Courier New" w:cs="Courier New" w:hint="default"/>
+      </w:rPr>
+    </w:lvl>
+    <w:lvl w:ilvl="2" w:tplc="240A0005" w:tentative="1">
+      <w:start w:val="1"/>
+      <w:numFmt w:val="bullet"/>
+      <w:lvlText w:val=""/>
+      <w:lvlJc w:val="left"/>
+      <w:pPr>
+        <w:ind w:left="2160" w:hanging="360"/>
+      </w:pPr>
+      <w:rPr>
+        <w:rFonts w:ascii="Wingdings" w:hAnsi="Wingdings" w:hint="default"/>
+      </w:rPr>
+    </w:lvl>
+    <w:lvl w:ilvl="3" w:tplc="240A0001" w:tentative="1">
+      <w:start w:val="1"/>
+      <w:numFmt w:val="bullet"/>
+      <w:lvlText w:val=""/>
+      <w:lvlJc w:val="left"/>
+      <w:pPr>
+        <w:ind w:left="2880" w:hanging="360"/>
+      </w:pPr>
+      <w:rPr>
+        <w:rFonts w:ascii="Symbol" w:hAnsi="Symbol" w:hint="default"/>
+      </w:rPr>
+    </w:lvl>
+    <w:lvl w:ilvl="4" w:tplc="240A0003" w:tentative="1">
+      <w:start w:val="1"/>
+      <w:numFmt w:val="bullet"/>
+      <w:lvlText w:val="o"/>
+      <w:lvlJc w:val="left"/>
+      <w:pPr>
+        <w:ind w:left="3600" w:hanging="360"/>
+      </w:pPr>
+      <w:rPr>
+        <w:rFonts w:ascii="Courier New" w:hAnsi="Courier New" w:cs="Courier New" w:hint="default"/>
+      </w:rPr>
+    </w:lvl>
+    <w:lvl w:ilvl="5" w:tplc="240A0005" w:tentative="1">
+      <w:start w:val="1"/>
+      <w:numFmt w:val="bullet"/>
+      <w:lvlText w:val=""/>
+      <w:lvlJc w:val="left"/>
+      <w:pPr>
+        <w:ind w:left="4320" w:hanging="360"/>
+      </w:pPr>
+      <w:rPr>
+        <w:rFonts w:ascii="Wingdings" w:hAnsi="Wingdings" w:hint="default"/>
+      </w:rPr>
+    </w:lvl>
+    <w:lvl w:ilvl="6" w:tplc="240A0001" w:tentative="1">
+      <w:start w:val="1"/>
+      <w:numFmt w:val="bullet"/>
+      <w:lvlText w:val=""/>
+      <w:lvlJc w:val="left"/>
+      <w:pPr>
+        <w:ind w:left="5040" w:hanging="360"/>
+      </w:pPr>
+      <w:rPr>
+        <w:rFonts w:ascii="Symbol" w:hAnsi="Symbol" w:hint="default"/>
+      </w:rPr>
+    </w:lvl>
+    <w:lvl w:ilvl="7" w:tplc="240A0003" w:tentative="1">
+      <w:start w:val="1"/>
+      <w:numFmt w:val="bullet"/>
+      <w:lvlText w:val="o"/>
+      <w:lvlJc w:val="left"/>
+      <w:pPr>
+        <w:ind w:left="5760" w:hanging="360"/>
+      </w:pPr>
+      <w:rPr>
+        <w:rFonts w:ascii="Courier New" w:hAnsi="Courier New" w:cs="Courier New" w:hint="default"/>
+      </w:rPr>
+    </w:lvl>
+    <w:lvl w:ilvl="8" w:tplc="240A0005" w:tentative="1">
+      <w:start w:val="1"/>
+      <w:numFmt w:val="bullet"/>
+      <w:lvlText w:val=""/>
+      <w:lvlJc w:val="left"/>
+      <w:pPr>
+        <w:ind w:left="6480" w:hanging="360"/>
+      </w:pPr>
+      <w:rPr>
+        <w:rFonts w:ascii="Wingdings" w:hAnsi="Wingdings" w:hint="default"/>
+      </w:rPr>
+    </w:lvl>
+  </w:abstractNum>
+  <w:abstractNum w:abstractNumId="8" w15:restartNumberingAfterBreak="0">
     <w:nsid w:val="7E666790"/>
     <w:multiLevelType w:val="hybridMultilevel"/>
     <w:tmpl w:val="9DCE6E62"/>
@@ -1800,22 +2426,28 @@
     <w:abstractNumId w:val="2"/>
   </w:num>
   <w:num w:numId="2" w16cid:durableId="1888106384">
-    <w:abstractNumId w:val="6"/>
+    <w:abstractNumId w:val="8"/>
   </w:num>
   <w:num w:numId="3" w16cid:durableId="1217736762">
-    <w:abstractNumId w:val="4"/>
+    <w:abstractNumId w:val="5"/>
   </w:num>
   <w:num w:numId="4" w16cid:durableId="1812865754">
     <w:abstractNumId w:val="0"/>
   </w:num>
   <w:num w:numId="5" w16cid:durableId="1322655568">
-    <w:abstractNumId w:val="5"/>
+    <w:abstractNumId w:val="6"/>
   </w:num>
   <w:num w:numId="6" w16cid:durableId="1853445315">
     <w:abstractNumId w:val="1"/>
   </w:num>
   <w:num w:numId="7" w16cid:durableId="198013064">
+    <w:abstractNumId w:val="4"/>
+  </w:num>
+  <w:num w:numId="8" w16cid:durableId="169880306">
     <w:abstractNumId w:val="3"/>
+  </w:num>
+  <w:num w:numId="9" w16cid:durableId="1747453764">
+    <w:abstractNumId w:val="7"/>
   </w:num>
 </w:numbering>
 </file>

</xml_diff>

<commit_message>
documento final proyecto 2
</commit_message>
<xml_diff>
--- a/Documento Proyecto 2 Grupo 20.docx
+++ b/Documento Proyecto 2 Grupo 20.docx
@@ -238,6 +238,37 @@
         </w:rPr>
         <w:t>Bogotá, Colombia</w:t>
       </w:r>
+    </w:p>
+    <w:p>
+      <w:pPr>
+        <w:spacing w:after="0"/>
+        <w:rPr>
+          <w:rFonts w:ascii="Arial" w:hAnsi="Arial" w:cs="Arial"/>
+          <w:sz w:val="24"/>
+          <w:szCs w:val="24"/>
+        </w:rPr>
+      </w:pPr>
+    </w:p>
+    <w:p>
+      <w:pPr>
+        <w:spacing w:after="0"/>
+        <w:rPr>
+          <w:rFonts w:ascii="Arial" w:hAnsi="Arial" w:cs="Arial"/>
+          <w:sz w:val="24"/>
+          <w:szCs w:val="24"/>
+        </w:rPr>
+      </w:pPr>
+      <w:hyperlink r:id="rId5" w:history="1">
+        <w:r>
+          <w:rPr>
+            <w:rStyle w:val="Hipervnculo"/>
+            <w:rFonts w:ascii="Arial" w:hAnsi="Arial" w:cs="Arial"/>
+            <w:sz w:val="24"/>
+            <w:szCs w:val="24"/>
+          </w:rPr>
+          <w:t>Repositorio con el código del proyecto</w:t>
+        </w:r>
+      </w:hyperlink>
     </w:p>
     <w:p>
       <w:pPr>
@@ -303,6 +334,9 @@
         </w:rPr>
       </w:pPr>
       <w:r>
+        <w:rPr>
+          <w:noProof/>
+        </w:rPr>
         <w:drawing>
           <wp:inline distT="0" distB="0" distL="0" distR="0" wp14:anchorId="1A4C867A" wp14:editId="7D0E223E">
             <wp:extent cx="5943600" cy="1974215"/>
@@ -321,7 +355,7 @@
                     </pic:cNvPicPr>
                   </pic:nvPicPr>
                   <pic:blipFill>
-                    <a:blip r:embed="rId5">
+                    <a:blip r:embed="rId6">
                       <a:extLst>
                         <a:ext uri="{28A0092B-C50C-407E-A947-70E740481C1C}">
                           <a14:useLocalDpi xmlns:a14="http://schemas.microsoft.com/office/drawing/2010/main" val="0"/>
@@ -379,6 +413,9 @@
         </w:rPr>
       </w:pPr>
       <w:r>
+        <w:rPr>
+          <w:noProof/>
+        </w:rPr>
         <w:drawing>
           <wp:inline distT="0" distB="0" distL="0" distR="0" wp14:anchorId="6ADDF4EA" wp14:editId="7D9D2D65">
             <wp:extent cx="5943600" cy="1543050"/>
@@ -397,7 +434,7 @@
                     </pic:cNvPicPr>
                   </pic:nvPicPr>
                   <pic:blipFill>
-                    <a:blip r:embed="rId6">
+                    <a:blip r:embed="rId7">
                       <a:extLst>
                         <a:ext uri="{28A0092B-C50C-407E-A947-70E740481C1C}">
                           <a14:useLocalDpi xmlns:a14="http://schemas.microsoft.com/office/drawing/2010/main" val="0"/>
@@ -455,6 +492,9 @@
         </w:rPr>
       </w:pPr>
       <w:r>
+        <w:rPr>
+          <w:noProof/>
+        </w:rPr>
         <w:drawing>
           <wp:inline distT="0" distB="0" distL="0" distR="0" wp14:anchorId="29D8DBAE" wp14:editId="2DF5E24B">
             <wp:extent cx="5943600" cy="1038860"/>
@@ -473,7 +513,7 @@
                     </pic:cNvPicPr>
                   </pic:nvPicPr>
                   <pic:blipFill>
-                    <a:blip r:embed="rId7">
+                    <a:blip r:embed="rId8">
                       <a:extLst>
                         <a:ext uri="{28A0092B-C50C-407E-A947-70E740481C1C}">
                           <a14:useLocalDpi xmlns:a14="http://schemas.microsoft.com/office/drawing/2010/main" val="0"/>
@@ -531,6 +571,9 @@
         </w:rPr>
       </w:pPr>
       <w:r>
+        <w:rPr>
+          <w:noProof/>
+        </w:rPr>
         <w:lastRenderedPageBreak/>
         <w:drawing>
           <wp:inline distT="0" distB="0" distL="0" distR="0" wp14:anchorId="422BE92B" wp14:editId="3CBC2D98">
@@ -550,7 +593,7 @@
                     </pic:cNvPicPr>
                   </pic:nvPicPr>
                   <pic:blipFill>
-                    <a:blip r:embed="rId8">
+                    <a:blip r:embed="rId9">
                       <a:extLst>
                         <a:ext uri="{28A0092B-C50C-407E-A947-70E740481C1C}">
                           <a14:useLocalDpi xmlns:a14="http://schemas.microsoft.com/office/drawing/2010/main" val="0"/>
@@ -608,6 +651,9 @@
         </w:rPr>
       </w:pPr>
       <w:r>
+        <w:rPr>
+          <w:noProof/>
+        </w:rPr>
         <w:drawing>
           <wp:inline distT="0" distB="0" distL="0" distR="0" wp14:anchorId="711FADA1" wp14:editId="4D2B88F2">
             <wp:extent cx="5943600" cy="1044575"/>
@@ -626,7 +672,7 @@
                     </pic:cNvPicPr>
                   </pic:nvPicPr>
                   <pic:blipFill>
-                    <a:blip r:embed="rId9">
+                    <a:blip r:embed="rId10">
                       <a:extLst>
                         <a:ext uri="{28A0092B-C50C-407E-A947-70E740481C1C}">
                           <a14:useLocalDpi xmlns:a14="http://schemas.microsoft.com/office/drawing/2010/main" val="0"/>
@@ -744,6 +790,81 @@
     </w:p>
     <w:p>
       <w:pPr>
+        <w:spacing w:after="0"/>
+        <w:jc w:val="both"/>
+        <w:rPr>
+          <w:rFonts w:ascii="Arial" w:hAnsi="Arial" w:cs="Arial"/>
+          <w:sz w:val="24"/>
+          <w:szCs w:val="24"/>
+        </w:rPr>
+      </w:pPr>
+      <w:r>
+        <w:rPr>
+          <w:noProof/>
+        </w:rPr>
+        <w:drawing>
+          <wp:inline distT="0" distB="0" distL="0" distR="0" wp14:anchorId="05B2A582" wp14:editId="12DFC465">
+            <wp:extent cx="5943600" cy="4037330"/>
+            <wp:effectExtent l="0" t="0" r="0" b="1270"/>
+            <wp:docPr id="8" name="Imagen 8" descr="Sitio web, Mapa&#10;&#10;Descripción generada automáticamente"/>
+            <wp:cNvGraphicFramePr>
+              <a:graphicFrameLocks xmlns:a="http://schemas.openxmlformats.org/drawingml/2006/main" noChangeAspect="1"/>
+            </wp:cNvGraphicFramePr>
+            <a:graphic xmlns:a="http://schemas.openxmlformats.org/drawingml/2006/main">
+              <a:graphicData uri="http://schemas.openxmlformats.org/drawingml/2006/picture">
+                <pic:pic xmlns:pic="http://schemas.openxmlformats.org/drawingml/2006/picture">
+                  <pic:nvPicPr>
+                    <pic:cNvPr id="8" name="Imagen 8" descr="Sitio web, Mapa&#10;&#10;Descripción generada automáticamente"/>
+                    <pic:cNvPicPr>
+                      <a:picLocks noChangeAspect="1" noChangeArrowheads="1"/>
+                    </pic:cNvPicPr>
+                  </pic:nvPicPr>
+                  <pic:blipFill>
+                    <a:blip r:embed="rId11">
+                      <a:extLst>
+                        <a:ext uri="{28A0092B-C50C-407E-A947-70E740481C1C}">
+                          <a14:useLocalDpi xmlns:a14="http://schemas.microsoft.com/office/drawing/2010/main" val="0"/>
+                        </a:ext>
+                      </a:extLst>
+                    </a:blip>
+                    <a:srcRect/>
+                    <a:stretch>
+                      <a:fillRect/>
+                    </a:stretch>
+                  </pic:blipFill>
+                  <pic:spPr bwMode="auto">
+                    <a:xfrm>
+                      <a:off x="0" y="0"/>
+                      <a:ext cx="5943600" cy="4037330"/>
+                    </a:xfrm>
+                    <a:prstGeom prst="rect">
+                      <a:avLst/>
+                    </a:prstGeom>
+                    <a:noFill/>
+                    <a:ln>
+                      <a:noFill/>
+                    </a:ln>
+                  </pic:spPr>
+                </pic:pic>
+              </a:graphicData>
+            </a:graphic>
+          </wp:inline>
+        </w:drawing>
+      </w:r>
+    </w:p>
+    <w:p>
+      <w:pPr>
+        <w:spacing w:after="0"/>
+        <w:jc w:val="both"/>
+        <w:rPr>
+          <w:rFonts w:ascii="Arial" w:hAnsi="Arial" w:cs="Arial"/>
+          <w:sz w:val="24"/>
+          <w:szCs w:val="24"/>
+        </w:rPr>
+      </w:pPr>
+    </w:p>
+    <w:p>
+      <w:pPr>
         <w:pStyle w:val="Prrafodelista"/>
         <w:numPr>
           <w:ilvl w:val="0"/>
@@ -767,20 +888,8 @@
           <w:sz w:val="24"/>
           <w:szCs w:val="24"/>
         </w:rPr>
-        <w:t xml:space="preserve">Modelado de Data </w:t>
-      </w:r>
-      <w:proofErr w:type="spellStart"/>
-      <w:r>
-        <w:rPr>
-          <w:rFonts w:ascii="Arial" w:hAnsi="Arial" w:cs="Arial"/>
-          <w:b/>
-          <w:bCs/>
-          <w:sz w:val="24"/>
-          <w:szCs w:val="24"/>
-        </w:rPr>
-        <w:t>Marts</w:t>
-      </w:r>
-      <w:proofErr w:type="spellEnd"/>
+        <w:t>Modelado de Data Marts</w:t>
+      </w:r>
     </w:p>
     <w:p>
       <w:pPr>
@@ -860,7 +969,7 @@
                     <pic:cNvPicPr/>
                   </pic:nvPicPr>
                   <pic:blipFill>
-                    <a:blip r:embed="rId10"/>
+                    <a:blip r:embed="rId12"/>
                     <a:stretch>
                       <a:fillRect/>
                     </a:stretch>
@@ -911,25 +1020,8 @@
           <w:sz w:val="24"/>
           <w:szCs w:val="24"/>
         </w:rPr>
-        <w:t>Al analizar los datos que se encuentran en los archivos .</w:t>
-      </w:r>
-      <w:proofErr w:type="spellStart"/>
-      <w:r>
-        <w:rPr>
-          <w:rFonts w:ascii="Arial" w:hAnsi="Arial" w:cs="Arial"/>
-          <w:sz w:val="24"/>
-          <w:szCs w:val="24"/>
-        </w:rPr>
-        <w:t>xslx</w:t>
-      </w:r>
-      <w:proofErr w:type="spellEnd"/>
-      <w:r>
-        <w:rPr>
-          <w:rFonts w:ascii="Arial" w:hAnsi="Arial" w:cs="Arial"/>
-          <w:sz w:val="24"/>
-          <w:szCs w:val="24"/>
-        </w:rPr>
-        <w:t xml:space="preserve"> nos dimos cuenta que estos tienen la misma estructura</w:t>
+        <w:lastRenderedPageBreak/>
+        <w:t>Al analizar los datos que se encuentran en los archivos .xslx nos dimos cuenta que estos tienen la misma estructura</w:t>
       </w:r>
       <w:r>
         <w:rPr>
@@ -1088,16 +1180,7 @@
           <w:sz w:val="24"/>
           <w:szCs w:val="24"/>
         </w:rPr>
-        <w:t xml:space="preserve">Es importante recalcar que el manejo de la historia del hecho, necesario para ver la variabilidad anual de los indicadores se maneja en el hecho mismo a través de la </w:t>
-      </w:r>
-      <w:r>
-        <w:rPr>
-          <w:rFonts w:ascii="Arial" w:hAnsi="Arial" w:cs="Arial"/>
-          <w:sz w:val="24"/>
-          <w:szCs w:val="24"/>
-        </w:rPr>
-        <w:lastRenderedPageBreak/>
-        <w:t>dimensión fecha y no se utiliza ninguno de los tipos de manejo histórico desde las dimensiones. Esto se hizo porque ninguna dimensión representa una potencial variabilidad y el nuevo registro o cambio de un indicador se debe ver reflejado sobre sus resultados y fecha.</w:t>
+        <w:t>Es importante recalcar que el manejo de la historia del hecho, necesario para ver la variabilidad anual de los indicadores se maneja en el hecho mismo a través de la dimensión fecha y no se utiliza ninguno de los tipos de manejo histórico desde las dimensiones. Esto se hizo porque ninguna dimensión representa una potencial variabilidad y el nuevo registro o cambio de un indicador se debe ver reflejado sobre sus resultados y fecha.</w:t>
       </w:r>
     </w:p>
     <w:p>
@@ -1146,39 +1229,17 @@
           <w:sz w:val="24"/>
           <w:szCs w:val="24"/>
         </w:rPr>
-        <w:t xml:space="preserve"> </w:t>
-      </w:r>
-      <w:proofErr w:type="spellStart"/>
-      <w:r>
-        <w:rPr>
-          <w:rFonts w:ascii="Arial" w:hAnsi="Arial" w:cs="Arial"/>
-          <w:b/>
-          <w:bCs/>
-          <w:sz w:val="24"/>
-          <w:szCs w:val="24"/>
-        </w:rPr>
-        <w:t>M</w:t>
-      </w:r>
-      <w:r>
-        <w:rPr>
-          <w:rFonts w:ascii="Arial" w:hAnsi="Arial" w:cs="Arial"/>
-          <w:b/>
-          <w:bCs/>
-          <w:sz w:val="24"/>
-          <w:szCs w:val="24"/>
-        </w:rPr>
-        <w:t>art</w:t>
-      </w:r>
-      <w:proofErr w:type="spellEnd"/>
-      <w:r>
-        <w:rPr>
-          <w:rFonts w:ascii="Arial" w:hAnsi="Arial" w:cs="Arial"/>
-          <w:b/>
-          <w:bCs/>
-          <w:sz w:val="24"/>
-          <w:szCs w:val="24"/>
-        </w:rPr>
-        <w:t xml:space="preserve"> y proceso ETL</w:t>
+        <w:t xml:space="preserve"> M</w:t>
+      </w:r>
+      <w:r>
+        <w:rPr>
+          <w:rFonts w:ascii="Arial" w:hAnsi="Arial" w:cs="Arial"/>
+          <w:b/>
+          <w:bCs/>
+          <w:sz w:val="24"/>
+          <w:szCs w:val="24"/>
+        </w:rPr>
+        <w:t>art y proceso ETL</w:t>
       </w:r>
     </w:p>
     <w:p>
@@ -1287,25 +1348,7 @@
           <w:sz w:val="24"/>
           <w:szCs w:val="24"/>
         </w:rPr>
-        <w:t xml:space="preserve">. Los datos no presentan ningún nulo por fuera de lo esperado para el negocio, es decir un valor nulo en alguno de los resultados del indicador ya sea cualitativo o cuantitativo por su naturaleza mutuamente exclusiva. De los casi 200,000 datos (de la fuente de datos de educación) que se tienen todos son completos y se rigen con un tipo de dato constante, en su mayoría un </w:t>
-      </w:r>
-      <w:proofErr w:type="spellStart"/>
-      <w:r>
-        <w:rPr>
-          <w:rFonts w:ascii="Arial" w:hAnsi="Arial" w:cs="Arial"/>
-          <w:sz w:val="24"/>
-          <w:szCs w:val="24"/>
-        </w:rPr>
-        <w:t>String</w:t>
-      </w:r>
-      <w:proofErr w:type="spellEnd"/>
-      <w:r>
-        <w:rPr>
-          <w:rFonts w:ascii="Arial" w:hAnsi="Arial" w:cs="Arial"/>
-          <w:sz w:val="24"/>
-          <w:szCs w:val="24"/>
-        </w:rPr>
-        <w:t xml:space="preserve">, exceptuando las fechas, códigos y resultados que son datos numéricos. </w:t>
+        <w:t xml:space="preserve">. Los datos no presentan ningún nulo por fuera de lo esperado para el negocio, es decir un valor nulo en alguno de los resultados del indicador ya sea cualitativo o cuantitativo por su naturaleza mutuamente exclusiva. De los casi 200,000 datos (de la fuente de datos de educación) que se tienen todos son completos y se rigen con un tipo de dato constante, en su mayoría un String, exceptuando las fechas, códigos y resultados que son datos numéricos. </w:t>
       </w:r>
     </w:p>
     <w:p>
@@ -1346,6 +1389,7 @@
           <w:sz w:val="24"/>
           <w:szCs w:val="24"/>
         </w:rPr>
+        <w:lastRenderedPageBreak/>
         <w:t>Diseño e implementación del proceso de ETL</w:t>
       </w:r>
     </w:p>
@@ -1377,54 +1421,8 @@
           <w:sz w:val="24"/>
           <w:szCs w:val="24"/>
         </w:rPr>
-        <w:t xml:space="preserve">Para la implementación del modelo ETL se obtienen los datos de manera dinámica desde la fuente de </w:t>
-      </w:r>
-      <w:proofErr w:type="spellStart"/>
-      <w:r>
-        <w:rPr>
-          <w:rFonts w:ascii="Arial" w:hAnsi="Arial" w:cs="Arial"/>
-          <w:sz w:val="24"/>
-          <w:szCs w:val="24"/>
-        </w:rPr>
-        <w:t>TerriData</w:t>
-      </w:r>
-      <w:proofErr w:type="spellEnd"/>
-      <w:r>
-        <w:rPr>
-          <w:rFonts w:ascii="Arial" w:hAnsi="Arial" w:cs="Arial"/>
-          <w:sz w:val="24"/>
-          <w:szCs w:val="24"/>
-        </w:rPr>
-        <w:t xml:space="preserve"> utilizando un </w:t>
-      </w:r>
-      <w:proofErr w:type="spellStart"/>
-      <w:r>
-        <w:rPr>
-          <w:rFonts w:ascii="Arial" w:hAnsi="Arial" w:cs="Arial"/>
-          <w:sz w:val="24"/>
-          <w:szCs w:val="24"/>
-        </w:rPr>
-        <w:t>Task</w:t>
-      </w:r>
-      <w:proofErr w:type="spellEnd"/>
-      <w:r>
-        <w:rPr>
-          <w:rFonts w:ascii="Arial" w:hAnsi="Arial" w:cs="Arial"/>
-          <w:sz w:val="24"/>
-          <w:szCs w:val="24"/>
-        </w:rPr>
-        <w:t xml:space="preserve"> dentro de </w:t>
-      </w:r>
-      <w:proofErr w:type="spellStart"/>
-      <w:r>
-        <w:rPr>
-          <w:rFonts w:ascii="Arial" w:hAnsi="Arial" w:cs="Arial"/>
-          <w:sz w:val="24"/>
-          <w:szCs w:val="24"/>
-        </w:rPr>
-        <w:t>Airflow</w:t>
-      </w:r>
-      <w:proofErr w:type="spellEnd"/>
+        <w:t>Para la implementación del modelo ETL se obtienen los datos de manera dinámica desde la fuente de TerriData utilizando un Task dentro de Airflow</w:t>
+      </w:r>
       <w:r>
         <w:rPr>
           <w:rFonts w:ascii="Arial" w:hAnsi="Arial" w:cs="Arial"/>
@@ -1439,25 +1437,7 @@
           <w:sz w:val="24"/>
           <w:szCs w:val="24"/>
         </w:rPr>
-        <w:t xml:space="preserve"> Después, otro </w:t>
-      </w:r>
-      <w:proofErr w:type="spellStart"/>
-      <w:r>
-        <w:rPr>
-          <w:rFonts w:ascii="Arial" w:hAnsi="Arial" w:cs="Arial"/>
-          <w:sz w:val="24"/>
-          <w:szCs w:val="24"/>
-        </w:rPr>
-        <w:t>Task</w:t>
-      </w:r>
-      <w:proofErr w:type="spellEnd"/>
-      <w:r>
-        <w:rPr>
-          <w:rFonts w:ascii="Arial" w:hAnsi="Arial" w:cs="Arial"/>
-          <w:sz w:val="24"/>
-          <w:szCs w:val="24"/>
-        </w:rPr>
-        <w:t xml:space="preserve"> </w:t>
+        <w:t xml:space="preserve"> Después, otro Task </w:t>
       </w:r>
       <w:r>
         <w:rPr>
@@ -1473,25 +1453,7 @@
           <w:sz w:val="24"/>
           <w:szCs w:val="24"/>
         </w:rPr>
-        <w:t xml:space="preserve">hivo obtenido para generar los CSV de todas las dimensiones y de la tabla de hechos. Es en este mismo </w:t>
-      </w:r>
-      <w:proofErr w:type="spellStart"/>
-      <w:r>
-        <w:rPr>
-          <w:rFonts w:ascii="Arial" w:hAnsi="Arial" w:cs="Arial"/>
-          <w:sz w:val="24"/>
-          <w:szCs w:val="24"/>
-        </w:rPr>
-        <w:t>Task</w:t>
-      </w:r>
-      <w:proofErr w:type="spellEnd"/>
-      <w:r>
-        <w:rPr>
-          <w:rFonts w:ascii="Arial" w:hAnsi="Arial" w:cs="Arial"/>
-          <w:sz w:val="24"/>
-          <w:szCs w:val="24"/>
-        </w:rPr>
-        <w:t xml:space="preserve"> donde partiendo el archivo principal se manejan los nulos obtenidos y los tipos de datos de las columnas. </w:t>
+        <w:t xml:space="preserve">hivo obtenido para generar los CSV de todas las dimensiones y de la tabla de hechos. Es en este mismo Task donde partiendo el archivo principal se manejan los nulos obtenidos y los tipos de datos de las columnas. </w:t>
       </w:r>
     </w:p>
     <w:p>
@@ -1530,31 +1492,25 @@
           <w:sz w:val="24"/>
           <w:szCs w:val="24"/>
         </w:rPr>
-        <w:t xml:space="preserve"> en un </w:t>
-      </w:r>
-      <w:proofErr w:type="spellStart"/>
-      <w:r>
-        <w:rPr>
-          <w:rFonts w:ascii="Arial" w:hAnsi="Arial" w:cs="Arial"/>
-          <w:sz w:val="24"/>
-          <w:szCs w:val="24"/>
-        </w:rPr>
-        <w:t>Task</w:t>
-      </w:r>
-      <w:proofErr w:type="spellEnd"/>
-      <w:r>
-        <w:rPr>
-          <w:rFonts w:ascii="Arial" w:hAnsi="Arial" w:cs="Arial"/>
-          <w:sz w:val="24"/>
-          <w:szCs w:val="24"/>
-        </w:rPr>
-        <w:t xml:space="preserve"> por dimensión y tabla de hechos se insertan a la base de datos PostgreSQL. </w:t>
-      </w:r>
-    </w:p>
-    <w:p>
-      <w:pPr>
-        <w:spacing w:after="0"/>
-        <w:jc w:val="both"/>
+        <w:t xml:space="preserve"> en un Task por dimensión y tabla de hechos se insertan a la base de datos PostgreSQL. </w:t>
+      </w:r>
+    </w:p>
+    <w:p>
+      <w:pPr>
+        <w:spacing w:after="0"/>
+        <w:ind w:firstLine="708"/>
+        <w:jc w:val="both"/>
+        <w:rPr>
+          <w:rFonts w:ascii="Arial" w:hAnsi="Arial" w:cs="Arial"/>
+          <w:sz w:val="24"/>
+          <w:szCs w:val="24"/>
+        </w:rPr>
+      </w:pPr>
+    </w:p>
+    <w:p>
+      <w:pPr>
+        <w:spacing w:after="0"/>
+        <w:jc w:val="center"/>
         <w:rPr>
           <w:rFonts w:ascii="Arial" w:hAnsi="Arial" w:cs="Arial"/>
           <w:sz w:val="24"/>
@@ -1565,11 +1521,10 @@
         <w:rPr>
           <w:noProof/>
         </w:rPr>
-        <w:lastRenderedPageBreak/>
         <w:drawing>
-          <wp:inline distT="0" distB="0" distL="0" distR="0" wp14:anchorId="2CD17BC7" wp14:editId="782C18E4">
-            <wp:extent cx="5943600" cy="5999480"/>
-            <wp:effectExtent l="0" t="0" r="0" b="1270"/>
+          <wp:inline distT="0" distB="0" distL="0" distR="0" wp14:anchorId="2CD17BC7" wp14:editId="02B68860">
+            <wp:extent cx="5067300" cy="5114941"/>
+            <wp:effectExtent l="0" t="0" r="0" b="9525"/>
             <wp:docPr id="2" name="Picture 2" descr="Graphical user interface, text, application&#10;&#10;Description automatically generated"/>
             <wp:cNvGraphicFramePr>
               <a:graphicFrameLocks xmlns:a="http://schemas.openxmlformats.org/drawingml/2006/main" noChangeAspect="1"/>
@@ -1582,7 +1537,7 @@
                     <pic:cNvPicPr/>
                   </pic:nvPicPr>
                   <pic:blipFill>
-                    <a:blip r:embed="rId11"/>
+                    <a:blip r:embed="rId13"/>
                     <a:stretch>
                       <a:fillRect/>
                     </a:stretch>
@@ -1590,7 +1545,7 @@
                   <pic:spPr>
                     <a:xfrm>
                       <a:off x="0" y="0"/>
-                      <a:ext cx="5943600" cy="5999480"/>
+                      <a:ext cx="5067552" cy="5115195"/>
                     </a:xfrm>
                     <a:prstGeom prst="rect">
                       <a:avLst/>
@@ -1606,7 +1561,7 @@
     <w:p>
       <w:pPr>
         <w:spacing w:after="0"/>
-        <w:jc w:val="both"/>
+        <w:jc w:val="center"/>
         <w:rPr>
           <w:rFonts w:ascii="Arial" w:hAnsi="Arial" w:cs="Arial"/>
           <w:sz w:val="24"/>
@@ -1631,25 +1586,7 @@
           <w:sz w:val="24"/>
           <w:szCs w:val="24"/>
         </w:rPr>
-        <w:t xml:space="preserve">Aquí podemos ver como los </w:t>
-      </w:r>
-      <w:proofErr w:type="spellStart"/>
-      <w:r>
-        <w:rPr>
-          <w:rFonts w:ascii="Arial" w:hAnsi="Arial" w:cs="Arial"/>
-          <w:sz w:val="24"/>
-          <w:szCs w:val="24"/>
-        </w:rPr>
-        <w:t>Tasks</w:t>
-      </w:r>
-      <w:proofErr w:type="spellEnd"/>
-      <w:r>
-        <w:rPr>
-          <w:rFonts w:ascii="Arial" w:hAnsi="Arial" w:cs="Arial"/>
-          <w:sz w:val="24"/>
-          <w:szCs w:val="24"/>
-        </w:rPr>
-        <w:t xml:space="preserve"> consecutivos se van ejecutando y como la población de las tablas se realiza de manera correcta. Aun </w:t>
+        <w:t xml:space="preserve">Aquí podemos ver como los Tasks consecutivos se van ejecutando y como la población de las tablas se realiza de manera correcta. Aun </w:t>
       </w:r>
       <w:r>
         <w:rPr>
@@ -1665,61 +1602,16 @@
           <w:sz w:val="24"/>
           <w:szCs w:val="24"/>
         </w:rPr>
-        <w:t xml:space="preserve"> podemos ver un error del DAG cuando se incluye el </w:t>
-      </w:r>
-      <w:proofErr w:type="spellStart"/>
-      <w:r>
-        <w:rPr>
-          <w:rFonts w:ascii="Arial" w:hAnsi="Arial" w:cs="Arial"/>
-          <w:sz w:val="24"/>
-          <w:szCs w:val="24"/>
-        </w:rPr>
-        <w:t>Task</w:t>
-      </w:r>
-      <w:proofErr w:type="spellEnd"/>
-      <w:r>
-        <w:rPr>
-          <w:rFonts w:ascii="Arial" w:hAnsi="Arial" w:cs="Arial"/>
-          <w:sz w:val="24"/>
-          <w:szCs w:val="24"/>
-        </w:rPr>
-        <w:t xml:space="preserve"> de poblar la tabla de hechos debido a que toma mucho tiempo en la importación (aunque corra después sin errores). Esto hace que los </w:t>
-      </w:r>
-      <w:proofErr w:type="spellStart"/>
-      <w:r>
-        <w:rPr>
-          <w:rFonts w:ascii="Arial" w:hAnsi="Arial" w:cs="Arial"/>
-          <w:sz w:val="24"/>
-          <w:szCs w:val="24"/>
-        </w:rPr>
-        <w:t>Workers</w:t>
-      </w:r>
-      <w:proofErr w:type="spellEnd"/>
-      <w:r>
-        <w:rPr>
-          <w:rFonts w:ascii="Arial" w:hAnsi="Arial" w:cs="Arial"/>
-          <w:sz w:val="24"/>
-          <w:szCs w:val="24"/>
-        </w:rPr>
-        <w:t xml:space="preserve"> de </w:t>
-      </w:r>
-      <w:proofErr w:type="spellStart"/>
-      <w:r>
-        <w:rPr>
-          <w:rFonts w:ascii="Arial" w:hAnsi="Arial" w:cs="Arial"/>
-          <w:sz w:val="24"/>
-          <w:szCs w:val="24"/>
-        </w:rPr>
-        <w:t>Airflow</w:t>
-      </w:r>
-      <w:proofErr w:type="spellEnd"/>
-      <w:r>
-        <w:rPr>
-          <w:rFonts w:ascii="Arial" w:hAnsi="Arial" w:cs="Arial"/>
-          <w:sz w:val="24"/>
-          <w:szCs w:val="24"/>
-        </w:rPr>
-        <w:t xml:space="preserve"> tengan errores de sincronización. Para resolver esta problemática se intent</w:t>
+        <w:t xml:space="preserve"> podemos ver un error del DAG cuando se incluye el Task de poblar la tabla de hechos debido a que toma mucho </w:t>
+      </w:r>
+      <w:r>
+        <w:rPr>
+          <w:rFonts w:ascii="Arial" w:hAnsi="Arial" w:cs="Arial"/>
+          <w:sz w:val="24"/>
+          <w:szCs w:val="24"/>
+        </w:rPr>
+        <w:lastRenderedPageBreak/>
+        <w:t>tiempo en la importación (aunque corra después sin errores). Esto hace que los Workers de Airflow tengan errores de sincronización. Para resolver esta problemática se intent</w:t>
       </w:r>
       <w:r>
         <w:rPr>
@@ -1743,84 +1635,8 @@
           <w:sz w:val="24"/>
           <w:szCs w:val="24"/>
         </w:rPr>
-        <w:t xml:space="preserve">ambiente que indica el </w:t>
-      </w:r>
-      <w:proofErr w:type="spellStart"/>
-      <w:r>
-        <w:rPr>
-          <w:rFonts w:ascii="Arial" w:hAnsi="Arial" w:cs="Arial"/>
-          <w:sz w:val="24"/>
-          <w:szCs w:val="24"/>
-        </w:rPr>
-        <w:t>Timeout</w:t>
-      </w:r>
-      <w:proofErr w:type="spellEnd"/>
-      <w:r>
-        <w:rPr>
-          <w:rFonts w:ascii="Arial" w:hAnsi="Arial" w:cs="Arial"/>
-          <w:sz w:val="24"/>
-          <w:szCs w:val="24"/>
-        </w:rPr>
-        <w:t xml:space="preserve"> del </w:t>
-      </w:r>
-      <w:proofErr w:type="spellStart"/>
-      <w:r>
-        <w:rPr>
-          <w:rFonts w:ascii="Arial" w:hAnsi="Arial" w:cs="Arial"/>
-          <w:sz w:val="24"/>
-          <w:szCs w:val="24"/>
-        </w:rPr>
-        <w:t>DagBag</w:t>
-      </w:r>
-      <w:proofErr w:type="spellEnd"/>
-      <w:r>
-        <w:rPr>
-          <w:rFonts w:ascii="Arial" w:hAnsi="Arial" w:cs="Arial"/>
-          <w:sz w:val="24"/>
-          <w:szCs w:val="24"/>
-        </w:rPr>
-        <w:t xml:space="preserve"> </w:t>
-      </w:r>
-      <w:proofErr w:type="spellStart"/>
-      <w:r>
-        <w:rPr>
-          <w:rFonts w:ascii="Arial" w:hAnsi="Arial" w:cs="Arial"/>
-          <w:sz w:val="24"/>
-          <w:szCs w:val="24"/>
-        </w:rPr>
-        <w:t>Import</w:t>
-      </w:r>
-      <w:proofErr w:type="spellEnd"/>
-      <w:r>
-        <w:rPr>
-          <w:rFonts w:ascii="Arial" w:hAnsi="Arial" w:cs="Arial"/>
-          <w:sz w:val="24"/>
-          <w:szCs w:val="24"/>
-        </w:rPr>
-        <w:t xml:space="preserve"> pero no se pudo lograr una solución estable en el contenedor de Docker. </w:t>
-      </w:r>
-    </w:p>
-    <w:p>
-      <w:pPr>
-        <w:spacing w:after="0"/>
-        <w:jc w:val="both"/>
-        <w:rPr>
-          <w:rFonts w:ascii="Arial" w:hAnsi="Arial" w:cs="Arial"/>
-          <w:sz w:val="24"/>
-          <w:szCs w:val="24"/>
-        </w:rPr>
-      </w:pPr>
-    </w:p>
-    <w:p>
-      <w:pPr>
-        <w:spacing w:after="0"/>
-        <w:jc w:val="both"/>
-        <w:rPr>
-          <w:rFonts w:ascii="Arial" w:hAnsi="Arial" w:cs="Arial"/>
-          <w:sz w:val="24"/>
-          <w:szCs w:val="24"/>
-        </w:rPr>
-      </w:pPr>
+        <w:t xml:space="preserve">ambiente que indica el Timeout del DagBag Import pero no se pudo lograr una solución estable en el contenedor de Docker. </w:t>
+      </w:r>
     </w:p>
     <w:p>
       <w:pPr>
@@ -1858,7 +1674,6 @@
           <w:sz w:val="24"/>
           <w:szCs w:val="24"/>
         </w:rPr>
-        <w:lastRenderedPageBreak/>
         <w:t>Propuesta de una arquitectura de solución</w:t>
       </w:r>
     </w:p>
@@ -1975,97 +1790,7 @@
           <w:sz w:val="24"/>
           <w:szCs w:val="24"/>
         </w:rPr>
-        <w:t xml:space="preserve">de procesamiento, lo más pertinente en el futuro puede ser usar </w:t>
-      </w:r>
-      <w:proofErr w:type="spellStart"/>
-      <w:r>
-        <w:rPr>
-          <w:rFonts w:ascii="Arial" w:hAnsi="Arial" w:cs="Arial"/>
-          <w:sz w:val="24"/>
-          <w:szCs w:val="24"/>
-        </w:rPr>
-        <w:t>PySpark</w:t>
-      </w:r>
-      <w:proofErr w:type="spellEnd"/>
-      <w:r>
-        <w:rPr>
-          <w:rFonts w:ascii="Arial" w:hAnsi="Arial" w:cs="Arial"/>
-          <w:sz w:val="24"/>
-          <w:szCs w:val="24"/>
-        </w:rPr>
-        <w:t xml:space="preserve">, obteniendo los datos dinámicamente a un </w:t>
-      </w:r>
-      <w:proofErr w:type="spellStart"/>
-      <w:r>
-        <w:rPr>
-          <w:rFonts w:ascii="Arial" w:hAnsi="Arial" w:cs="Arial"/>
-          <w:sz w:val="24"/>
-          <w:szCs w:val="24"/>
-        </w:rPr>
-        <w:t>Bucket</w:t>
-      </w:r>
-      <w:proofErr w:type="spellEnd"/>
-      <w:r>
-        <w:rPr>
-          <w:rFonts w:ascii="Arial" w:hAnsi="Arial" w:cs="Arial"/>
-          <w:sz w:val="24"/>
-          <w:szCs w:val="24"/>
-        </w:rPr>
-        <w:t xml:space="preserve"> S3 o Amazon </w:t>
-      </w:r>
-      <w:proofErr w:type="spellStart"/>
-      <w:r>
-        <w:rPr>
-          <w:rFonts w:ascii="Arial" w:hAnsi="Arial" w:cs="Arial"/>
-          <w:sz w:val="24"/>
-          <w:szCs w:val="24"/>
-        </w:rPr>
-        <w:t>Redshift</w:t>
-      </w:r>
-      <w:proofErr w:type="spellEnd"/>
-      <w:r>
-        <w:rPr>
-          <w:rFonts w:ascii="Arial" w:hAnsi="Arial" w:cs="Arial"/>
-          <w:sz w:val="24"/>
-          <w:szCs w:val="24"/>
-        </w:rPr>
-        <w:t xml:space="preserve"> y procesando con el mencionado </w:t>
-      </w:r>
-      <w:proofErr w:type="spellStart"/>
-      <w:r>
-        <w:rPr>
-          <w:rFonts w:ascii="Arial" w:hAnsi="Arial" w:cs="Arial"/>
-          <w:sz w:val="24"/>
-          <w:szCs w:val="24"/>
-        </w:rPr>
-        <w:t>PySpark</w:t>
-      </w:r>
-      <w:proofErr w:type="spellEnd"/>
-      <w:r>
-        <w:rPr>
-          <w:rFonts w:ascii="Arial" w:hAnsi="Arial" w:cs="Arial"/>
-          <w:sz w:val="24"/>
-          <w:szCs w:val="24"/>
-        </w:rPr>
-        <w:t xml:space="preserve"> en Amazon EMR. Esto, aunque posiblemente tenga un costo elevado, ayudaría a reducir problemas de tiempo y falta de recursos y seria una infraestructura extremadamente robusta. A partir de aquí se pueden consumir los datos usando </w:t>
-      </w:r>
-      <w:proofErr w:type="spellStart"/>
-      <w:r>
-        <w:rPr>
-          <w:rFonts w:ascii="Arial" w:hAnsi="Arial" w:cs="Arial"/>
-          <w:sz w:val="24"/>
-          <w:szCs w:val="24"/>
-        </w:rPr>
-        <w:t>PowerBI</w:t>
-      </w:r>
-      <w:proofErr w:type="spellEnd"/>
-      <w:r>
-        <w:rPr>
-          <w:rFonts w:ascii="Arial" w:hAnsi="Arial" w:cs="Arial"/>
-          <w:sz w:val="24"/>
-          <w:szCs w:val="24"/>
-        </w:rPr>
-        <w:t xml:space="preserve"> conectado a una base de datos remota en la nube. </w:t>
+        <w:t xml:space="preserve">de procesamiento, lo más pertinente en el futuro puede ser usar PySpark, obteniendo los datos dinámicamente a un Bucket S3 o Amazon Redshift y procesando con el mencionado PySpark en Amazon EMR. Esto, aunque posiblemente tenga un costo elevado, ayudaría a reducir problemas de tiempo y falta de recursos y seria una infraestructura extremadamente robusta. A partir de aquí se pueden consumir los datos usando PowerBI conectado a una base de datos remota en la nube. </w:t>
       </w:r>
     </w:p>
     <w:p>
@@ -2139,51 +1864,15 @@
           <w:sz w:val="24"/>
           <w:szCs w:val="24"/>
         </w:rPr>
-        <w:t xml:space="preserve">Los tableros de control que se presentan fueron desarrollados a través de </w:t>
-      </w:r>
-      <w:proofErr w:type="spellStart"/>
-      <w:r>
-        <w:rPr>
-          <w:rFonts w:ascii="Arial" w:hAnsi="Arial" w:cs="Arial"/>
-          <w:sz w:val="24"/>
-          <w:szCs w:val="24"/>
-        </w:rPr>
-        <w:t>Power</w:t>
-      </w:r>
-      <w:proofErr w:type="spellEnd"/>
-      <w:r>
-        <w:rPr>
-          <w:rFonts w:ascii="Arial" w:hAnsi="Arial" w:cs="Arial"/>
-          <w:sz w:val="24"/>
-          <w:szCs w:val="24"/>
-        </w:rPr>
-        <w:t xml:space="preserve"> BI</w:t>
-      </w:r>
-      <w:r>
-        <w:rPr>
-          <w:rFonts w:ascii="Arial" w:hAnsi="Arial" w:cs="Arial"/>
-          <w:sz w:val="24"/>
-          <w:szCs w:val="24"/>
-        </w:rPr>
-        <w:t xml:space="preserve"> y como hubo problemas al momento de realizar el proceso ETL en la máquina virtual, los datos se obtienen de la copia local que guardan los archivos .</w:t>
-      </w:r>
-      <w:proofErr w:type="spellStart"/>
-      <w:r>
-        <w:rPr>
-          <w:rFonts w:ascii="Arial" w:hAnsi="Arial" w:cs="Arial"/>
-          <w:sz w:val="24"/>
-          <w:szCs w:val="24"/>
-        </w:rPr>
-        <w:t>pbix</w:t>
-      </w:r>
-      <w:proofErr w:type="spellEnd"/>
-      <w:r>
-        <w:rPr>
-          <w:rFonts w:ascii="Arial" w:hAnsi="Arial" w:cs="Arial"/>
-          <w:sz w:val="24"/>
-          <w:szCs w:val="24"/>
-        </w:rPr>
-        <w:t xml:space="preserve"> dentro de sí mismos.</w:t>
+        <w:t>Los tableros de control que se presentan fueron desarrollados a través de Power BI</w:t>
+      </w:r>
+      <w:r>
+        <w:rPr>
+          <w:rFonts w:ascii="Arial" w:hAnsi="Arial" w:cs="Arial"/>
+          <w:sz w:val="24"/>
+          <w:szCs w:val="24"/>
+        </w:rPr>
+        <w:t xml:space="preserve"> y como hubo problemas al momento de realizar el proceso ETL en la máquina virtual, los datos se obtienen de la copia local que guardan los archivos .pbix dentro de sí mismos.</w:t>
       </w:r>
     </w:p>
     <w:p>
@@ -2212,7 +1901,7 @@
           <w:szCs w:val="24"/>
         </w:rPr>
       </w:pPr>
-      <w:hyperlink r:id="rId12" w:history="1">
+      <w:hyperlink r:id="rId14" w:history="1">
         <w:r>
           <w:rPr>
             <w:rStyle w:val="Hipervnculo"/>
@@ -2239,7 +1928,7 @@
           <w:szCs w:val="28"/>
         </w:rPr>
       </w:pPr>
-      <w:hyperlink r:id="rId13" w:history="1">
+      <w:hyperlink r:id="rId15" w:history="1">
         <w:r>
           <w:rPr>
             <w:rStyle w:val="Hipervnculo"/>
@@ -2247,9 +1936,83 @@
             <w:sz w:val="24"/>
             <w:szCs w:val="24"/>
           </w:rPr>
-          <w:t xml:space="preserve">Tablero de control de la tasa de deserción </w:t>
+          <w:t>Tablero de control de la tasa de deserción intra-anual y repitencia del sector oficial en educación básica y media en Colombia</w:t>
         </w:r>
-        <w:proofErr w:type="spellStart"/>
+      </w:hyperlink>
+    </w:p>
+    <w:p>
+      <w:pPr>
+        <w:spacing w:after="0"/>
+        <w:jc w:val="both"/>
+        <w:rPr>
+          <w:rFonts w:ascii="Arial" w:hAnsi="Arial" w:cs="Arial"/>
+          <w:b/>
+          <w:bCs/>
+          <w:sz w:val="24"/>
+          <w:szCs w:val="24"/>
+        </w:rPr>
+      </w:pPr>
+    </w:p>
+    <w:p>
+      <w:pPr>
+        <w:pStyle w:val="Prrafodelista"/>
+        <w:numPr>
+          <w:ilvl w:val="0"/>
+          <w:numId w:val="2"/>
+        </w:numPr>
+        <w:spacing w:after="0"/>
+        <w:jc w:val="both"/>
+        <w:rPr>
+          <w:rFonts w:ascii="Arial" w:hAnsi="Arial" w:cs="Arial"/>
+          <w:b/>
+          <w:bCs/>
+          <w:sz w:val="24"/>
+          <w:szCs w:val="24"/>
+        </w:rPr>
+      </w:pPr>
+      <w:r>
+        <w:rPr>
+          <w:rFonts w:ascii="Arial" w:hAnsi="Arial" w:cs="Arial"/>
+          <w:b/>
+          <w:bCs/>
+          <w:sz w:val="24"/>
+          <w:szCs w:val="24"/>
+        </w:rPr>
+        <w:t xml:space="preserve">Video </w:t>
+      </w:r>
+    </w:p>
+    <w:p>
+      <w:pPr>
+        <w:spacing w:after="0"/>
+        <w:jc w:val="both"/>
+        <w:rPr>
+          <w:rFonts w:ascii="Arial" w:hAnsi="Arial" w:cs="Arial"/>
+          <w:b/>
+          <w:bCs/>
+          <w:sz w:val="24"/>
+          <w:szCs w:val="24"/>
+        </w:rPr>
+      </w:pPr>
+    </w:p>
+    <w:p>
+      <w:pPr>
+        <w:spacing w:after="0"/>
+        <w:jc w:val="both"/>
+        <w:rPr>
+          <w:rFonts w:ascii="Arial" w:hAnsi="Arial" w:cs="Arial"/>
+          <w:sz w:val="24"/>
+          <w:szCs w:val="24"/>
+        </w:rPr>
+      </w:pPr>
+      <w:r>
+        <w:rPr>
+          <w:rFonts w:ascii="Arial" w:hAnsi="Arial" w:cs="Arial"/>
+          <w:sz w:val="24"/>
+          <w:szCs w:val="24"/>
+        </w:rPr>
+        <w:t xml:space="preserve">El video se encuentra en este </w:t>
+      </w:r>
+      <w:hyperlink r:id="rId16" w:history="1">
         <w:r>
           <w:rPr>
             <w:rStyle w:val="Hipervnculo"/>
@@ -2257,19 +2020,106 @@
             <w:sz w:val="24"/>
             <w:szCs w:val="24"/>
           </w:rPr>
-          <w:t>intra-anual</w:t>
-        </w:r>
-        <w:proofErr w:type="spellEnd"/>
-        <w:r>
-          <w:rPr>
-            <w:rStyle w:val="Hipervnculo"/>
-            <w:rFonts w:ascii="Arial" w:hAnsi="Arial" w:cs="Arial"/>
-            <w:sz w:val="24"/>
-            <w:szCs w:val="24"/>
-          </w:rPr>
-          <w:t xml:space="preserve"> y repitencia del sector oficial en educación básica y media en Colombia</w:t>
+          <w:t>enlace</w:t>
         </w:r>
       </w:hyperlink>
+      <w:r>
+        <w:rPr>
+          <w:rFonts w:ascii="Arial" w:hAnsi="Arial" w:cs="Arial"/>
+          <w:sz w:val="24"/>
+          <w:szCs w:val="24"/>
+        </w:rPr>
+        <w:t>.</w:t>
+      </w:r>
+    </w:p>
+    <w:p>
+      <w:pPr>
+        <w:spacing w:after="0"/>
+        <w:jc w:val="both"/>
+        <w:rPr>
+          <w:rFonts w:ascii="Arial" w:hAnsi="Arial" w:cs="Arial"/>
+          <w:sz w:val="24"/>
+          <w:szCs w:val="24"/>
+        </w:rPr>
+      </w:pPr>
+    </w:p>
+    <w:p>
+      <w:pPr>
+        <w:spacing w:after="0"/>
+        <w:jc w:val="both"/>
+        <w:rPr>
+          <w:rFonts w:ascii="Arial" w:hAnsi="Arial" w:cs="Arial"/>
+          <w:b/>
+          <w:bCs/>
+          <w:sz w:val="24"/>
+          <w:szCs w:val="24"/>
+        </w:rPr>
+      </w:pPr>
+    </w:p>
+    <w:p>
+      <w:pPr>
+        <w:spacing w:after="0"/>
+        <w:jc w:val="both"/>
+        <w:rPr>
+          <w:rFonts w:ascii="Arial" w:hAnsi="Arial" w:cs="Arial"/>
+          <w:b/>
+          <w:bCs/>
+          <w:sz w:val="24"/>
+          <w:szCs w:val="24"/>
+        </w:rPr>
+      </w:pPr>
+    </w:p>
+    <w:p>
+      <w:pPr>
+        <w:spacing w:after="0"/>
+        <w:jc w:val="both"/>
+        <w:rPr>
+          <w:rFonts w:ascii="Arial" w:hAnsi="Arial" w:cs="Arial"/>
+          <w:b/>
+          <w:bCs/>
+          <w:sz w:val="24"/>
+          <w:szCs w:val="24"/>
+        </w:rPr>
+      </w:pPr>
+    </w:p>
+    <w:p>
+      <w:pPr>
+        <w:spacing w:after="0"/>
+        <w:jc w:val="both"/>
+        <w:rPr>
+          <w:rFonts w:ascii="Arial" w:hAnsi="Arial" w:cs="Arial"/>
+          <w:b/>
+          <w:bCs/>
+          <w:sz w:val="24"/>
+          <w:szCs w:val="24"/>
+        </w:rPr>
+      </w:pPr>
+    </w:p>
+    <w:p>
+      <w:pPr>
+        <w:spacing w:after="0"/>
+        <w:jc w:val="both"/>
+        <w:rPr>
+          <w:rFonts w:ascii="Arial" w:hAnsi="Arial" w:cs="Arial"/>
+          <w:b/>
+          <w:bCs/>
+          <w:sz w:val="24"/>
+          <w:szCs w:val="24"/>
+        </w:rPr>
+      </w:pPr>
+    </w:p>
+    <w:p>
+      <w:pPr>
+        <w:spacing w:after="0"/>
+        <w:jc w:val="both"/>
+        <w:rPr>
+          <w:rFonts w:ascii="Arial" w:hAnsi="Arial" w:cs="Arial"/>
+          <w:b/>
+          <w:bCs/>
+          <w:sz w:val="24"/>
+          <w:szCs w:val="24"/>
+        </w:rPr>
+      </w:pPr>
     </w:p>
     <w:p>
       <w:pPr>
@@ -2309,87 +2159,6 @@
           <w:sz w:val="24"/>
           <w:szCs w:val="24"/>
         </w:rPr>
-        <w:t xml:space="preserve">Video </w:t>
-      </w:r>
-    </w:p>
-    <w:p>
-      <w:pPr>
-        <w:spacing w:after="0"/>
-        <w:jc w:val="both"/>
-        <w:rPr>
-          <w:rFonts w:ascii="Arial" w:hAnsi="Arial" w:cs="Arial"/>
-          <w:b/>
-          <w:bCs/>
-          <w:sz w:val="24"/>
-          <w:szCs w:val="24"/>
-        </w:rPr>
-      </w:pPr>
-    </w:p>
-    <w:p>
-      <w:pPr>
-        <w:spacing w:after="0"/>
-        <w:jc w:val="both"/>
-        <w:rPr>
-          <w:rFonts w:ascii="Arial" w:hAnsi="Arial" w:cs="Arial"/>
-          <w:sz w:val="24"/>
-          <w:szCs w:val="24"/>
-        </w:rPr>
-      </w:pPr>
-      <w:r>
-        <w:rPr>
-          <w:rFonts w:ascii="Arial" w:hAnsi="Arial" w:cs="Arial"/>
-          <w:sz w:val="24"/>
-          <w:szCs w:val="24"/>
-        </w:rPr>
-        <w:t>El video se encuentra en este enlace</w:t>
-      </w:r>
-      <w:r>
-        <w:rPr>
-          <w:rFonts w:ascii="Arial" w:hAnsi="Arial" w:cs="Arial"/>
-          <w:sz w:val="24"/>
-          <w:szCs w:val="24"/>
-        </w:rPr>
-        <w:t>.</w:t>
-      </w:r>
-    </w:p>
-    <w:p>
-      <w:pPr>
-        <w:spacing w:after="0"/>
-        <w:jc w:val="both"/>
-        <w:rPr>
-          <w:rFonts w:ascii="Arial" w:hAnsi="Arial" w:cs="Arial"/>
-          <w:b/>
-          <w:bCs/>
-          <w:sz w:val="24"/>
-          <w:szCs w:val="24"/>
-        </w:rPr>
-      </w:pPr>
-    </w:p>
-    <w:p>
-      <w:pPr>
-        <w:pStyle w:val="Prrafodelista"/>
-        <w:numPr>
-          <w:ilvl w:val="0"/>
-          <w:numId w:val="2"/>
-        </w:numPr>
-        <w:spacing w:after="0"/>
-        <w:jc w:val="both"/>
-        <w:rPr>
-          <w:rFonts w:ascii="Arial" w:hAnsi="Arial" w:cs="Arial"/>
-          <w:b/>
-          <w:bCs/>
-          <w:sz w:val="24"/>
-          <w:szCs w:val="24"/>
-        </w:rPr>
-      </w:pPr>
-      <w:r>
-        <w:rPr>
-          <w:rFonts w:ascii="Arial" w:hAnsi="Arial" w:cs="Arial"/>
-          <w:b/>
-          <w:bCs/>
-          <w:sz w:val="24"/>
-          <w:szCs w:val="24"/>
-        </w:rPr>
         <w:t>Actividades realizadas</w:t>
       </w:r>
     </w:p>
@@ -2497,20 +2266,8 @@
           <w:sz w:val="24"/>
           <w:szCs w:val="24"/>
         </w:rPr>
-        <w:t xml:space="preserve">Modelado de Data </w:t>
-      </w:r>
-      <w:proofErr w:type="spellStart"/>
-      <w:r>
-        <w:rPr>
-          <w:rFonts w:ascii="Arial" w:hAnsi="Arial" w:cs="Arial"/>
-          <w:b/>
-          <w:bCs/>
-          <w:sz w:val="24"/>
-          <w:szCs w:val="24"/>
-        </w:rPr>
-        <w:t>Marts</w:t>
-      </w:r>
-      <w:proofErr w:type="spellEnd"/>
+        <w:t>Modelado de Data Marts</w:t>
+      </w:r>
       <w:r>
         <w:rPr>
           <w:rFonts w:ascii="Arial" w:hAnsi="Arial" w:cs="Arial"/>
@@ -2769,24 +2526,12 @@
           <w:szCs w:val="24"/>
         </w:rPr>
       </w:pPr>
-    </w:p>
-    <w:p>
-      <w:pPr>
-        <w:spacing w:after="0"/>
-        <w:jc w:val="both"/>
-        <w:rPr>
-          <w:rFonts w:ascii="Arial" w:hAnsi="Arial" w:cs="Arial"/>
-          <w:sz w:val="24"/>
-          <w:szCs w:val="24"/>
-        </w:rPr>
-      </w:pPr>
-      <w:r>
-        <w:rPr>
-          <w:rFonts w:ascii="Arial" w:hAnsi="Arial" w:cs="Arial"/>
-          <w:sz w:val="24"/>
-          <w:szCs w:val="24"/>
-        </w:rPr>
-        <w:lastRenderedPageBreak/>
+      <w:r>
+        <w:rPr>
+          <w:rFonts w:ascii="Arial" w:hAnsi="Arial" w:cs="Arial"/>
+          <w:sz w:val="24"/>
+          <w:szCs w:val="24"/>
+        </w:rPr>
         <w:t>Repartición de puntos (100):</w:t>
       </w:r>
     </w:p>
@@ -4462,12 +4207,23 @@
     <w:name w:val="Hyperlink"/>
     <w:basedOn w:val="Fuentedeprrafopredeter"/>
     <w:uiPriority w:val="99"/>
-    <w:semiHidden/>
     <w:unhideWhenUsed/>
     <w:rsid w:val="00713729"/>
     <w:rPr>
       <w:color w:val="0000FF"/>
       <w:u w:val="single"/>
+    </w:rPr>
+  </w:style>
+  <w:style w:type="character" w:styleId="Mencinsinresolver">
+    <w:name w:val="Unresolved Mention"/>
+    <w:basedOn w:val="Fuentedeprrafopredeter"/>
+    <w:uiPriority w:val="99"/>
+    <w:semiHidden/>
+    <w:unhideWhenUsed/>
+    <w:rsid w:val="00F8627F"/>
+    <w:rPr>
+      <w:color w:val="605E5C"/>
+      <w:shd w:val="clear" w:color="auto" w:fill="E1DFDD"/>
     </w:rPr>
   </w:style>
 </w:styles>

</xml_diff>